<commit_message>
add word document / Licenses
</commit_message>
<xml_diff>
--- a/webroot/doc_template/sample.docx
+++ b/webroot/doc_template/sample.docx
@@ -1,3 +1,810 @@
+
+<file path=word/document.xml><?xml version="1.0" encoding="utf-8"?>
+<w:document xmlns:wpc="http://schemas.microsoft.com/office/word/2010/wordprocessingCanvas" xmlns:mc="http://schemas.openxmlformats.org/markup-compatibility/2006" xmlns:o="urn:schemas-microsoft-com:office:office" xmlns:r="http://schemas.openxmlformats.org/officeDocument/2006/relationships" xmlns:m="http://schemas.openxmlformats.org/officeDocument/2006/math" xmlns:v="urn:schemas-microsoft-com:vml" xmlns:wp14="http://schemas.microsoft.com/office/word/2010/wordprocessingDrawing" xmlns:wp="http://schemas.openxmlformats.org/drawingml/2006/wordprocessingDrawing" xmlns:w10="urn:schemas-microsoft-com:office:word" xmlns:w="http://schemas.openxmlformats.org/wordprocessingml/2006/main" xmlns:w14="http://schemas.microsoft.com/office/word/2010/wordml" xmlns:w15="http://schemas.microsoft.com/office/word/2012/wordml" xmlns:wpg="http://schemas.microsoft.com/office/word/2010/wordprocessingGroup" xmlns:wpi="http://schemas.microsoft.com/office/word/2010/wordprocessingInk" xmlns:wne="http://schemas.microsoft.com/office/word/2006/wordml" xmlns:wps="http://schemas.microsoft.com/office/word/2010/wordprocessingShape" mc:Ignorable="w14 w15 wp14">
+  <w:body>
+    <w:p>
+      <w:pPr>
+        <w:jc w:val="left"/>
+        <w:rPr>
+          <w:b/>
+        </w:rPr>
+      </w:pPr>
+      <w:r>
+        <w:rPr>
+          <w:b/>
+        </w:rPr>
+        <w:t>Sample Template</w:t>
+      </w:r>
+      <w:r>
+        <w:rPr>
+          <w:rFonts w:hint="eastAsia"/>
+          <w:b/>
+        </w:rPr>
+        <w:t>申込書</w:t>
+      </w:r>
+      <w:bookmarkStart w:id="0" w:name="_GoBack"/>
+      <w:bookmarkEnd w:id="0"/>
+    </w:p>
+    <w:p>
+      <w:pPr>
+        <w:jc w:val="left"/>
+      </w:pPr>
+    </w:p>
+    <w:p>
+      <w:pPr>
+        <w:jc w:val="left"/>
+      </w:pPr>
+      <w:r>
+        <w:rPr>
+          <w:rFonts w:hint="eastAsia"/>
+          <w:highlight w:val="yellow"/>
+        </w:rPr>
+        <w:t>会社名</w:t>
+      </w:r>
+    </w:p>
+    <w:p>
+      <w:pPr>
+        <w:jc w:val="left"/>
+      </w:pPr>
+      <w:r>
+        <w:rPr>
+          <w:rFonts w:hint="eastAsia"/>
+        </w:rPr>
+        <w:t>${</w:t>
+      </w:r>
+      <w:proofErr w:type="spellStart"/>
+      <w:r>
+        <w:t>client_name</w:t>
+      </w:r>
+      <w:proofErr w:type="spellEnd"/>
+      <w:r>
+        <w:rPr>
+          <w:rFonts w:hint="eastAsia"/>
+        </w:rPr>
+        <w:t>}</w:t>
+      </w:r>
+    </w:p>
+    <w:p>
+      <w:pPr>
+        <w:jc w:val="left"/>
+      </w:pPr>
+      <w:r>
+        <w:rPr>
+          <w:rFonts w:hint="eastAsia"/>
+          <w:highlight w:val="yellow"/>
+        </w:rPr>
+        <w:t>部署名</w:t>
+      </w:r>
+    </w:p>
+    <w:p>
+      <w:pPr>
+        <w:jc w:val="left"/>
+      </w:pPr>
+      <w:r>
+        <w:rPr>
+          <w:rFonts w:hint="eastAsia"/>
+        </w:rPr>
+        <w:t>${</w:t>
+      </w:r>
+      <w:r>
+        <w:t>division</w:t>
+      </w:r>
+      <w:r>
+        <w:rPr>
+          <w:rFonts w:hint="eastAsia"/>
+        </w:rPr>
+        <w:t>}</w:t>
+      </w:r>
+    </w:p>
+    <w:p>
+      <w:pPr>
+        <w:jc w:val="left"/>
+      </w:pPr>
+      <w:r>
+        <w:rPr>
+          <w:rFonts w:hint="eastAsia"/>
+          <w:highlight w:val="yellow"/>
+        </w:rPr>
+        <w:t>氏名</w:t>
+      </w:r>
+    </w:p>
+    <w:p>
+      <w:pPr>
+        <w:jc w:val="left"/>
+      </w:pPr>
+      <w:r>
+        <w:rPr>
+          <w:rFonts w:hint="eastAsia"/>
+        </w:rPr>
+        <w:t>${</w:t>
+      </w:r>
+      <w:r>
+        <w:t>admin_name1</w:t>
+      </w:r>
+      <w:r>
+        <w:rPr>
+          <w:rFonts w:hint="eastAsia"/>
+        </w:rPr>
+        <w:t>}</w:t>
+      </w:r>
+    </w:p>
+    <w:p>
+      <w:pPr>
+        <w:jc w:val="left"/>
+      </w:pPr>
+      <w:r>
+        <w:rPr>
+          <w:rFonts w:hint="eastAsia"/>
+          <w:highlight w:val="yellow"/>
+        </w:rPr>
+        <w:t>住所</w:t>
+      </w:r>
+    </w:p>
+    <w:p>
+      <w:pPr>
+        <w:jc w:val="left"/>
+      </w:pPr>
+      <w:r>
+        <w:rPr>
+          <w:rFonts w:hint="eastAsia"/>
+        </w:rPr>
+        <w:t>${</w:t>
+      </w:r>
+      <w:r>
+        <w:t>address</w:t>
+      </w:r>
+      <w:r>
+        <w:rPr>
+          <w:rFonts w:hint="eastAsia"/>
+        </w:rPr>
+        <w:t>}</w:t>
+      </w:r>
+    </w:p>
+    <w:p>
+      <w:pPr>
+        <w:jc w:val="left"/>
+      </w:pPr>
+      <w:r>
+        <w:rPr>
+          <w:rFonts w:hint="eastAsia"/>
+          <w:highlight w:val="yellow"/>
+        </w:rPr>
+        <w:t>電話番号</w:t>
+      </w:r>
+    </w:p>
+    <w:p>
+      <w:pPr>
+        <w:jc w:val="left"/>
+      </w:pPr>
+      <w:r>
+        <w:rPr>
+          <w:rFonts w:hint="eastAsia"/>
+        </w:rPr>
+        <w:t>03-9999-9999</w:t>
+      </w:r>
+    </w:p>
+    <w:p>
+      <w:pPr>
+        <w:jc w:val="left"/>
+      </w:pPr>
+      <w:r>
+        <w:rPr>
+          <w:highlight w:val="yellow"/>
+        </w:rPr>
+        <w:t>E-mail</w:t>
+      </w:r>
+    </w:p>
+    <w:p>
+      <w:pPr>
+        <w:jc w:val="left"/>
+      </w:pPr>
+      <w:r>
+        <w:rPr>
+          <w:rFonts w:hint="eastAsia"/>
+        </w:rPr>
+        <w:t>${</w:t>
+      </w:r>
+      <w:r>
+        <w:t>mail1</w:t>
+      </w:r>
+      <w:r>
+        <w:rPr>
+          <w:rFonts w:hint="eastAsia"/>
+        </w:rPr>
+        <w:t>}</w:t>
+      </w:r>
+    </w:p>
+    <w:p>
+      <w:pPr>
+        <w:jc w:val="left"/>
+      </w:pPr>
+      <w:r>
+        <w:rPr>
+          <w:rFonts w:hint="eastAsia"/>
+          <w:highlight w:val="yellow"/>
+        </w:rPr>
+        <w:t>数量</w:t>
+      </w:r>
+    </w:p>
+    <w:p>
+      <w:pPr>
+        <w:jc w:val="left"/>
+      </w:pPr>
+      <w:r>
+        <w:t>3:</w:t>
+      </w:r>
+      <w:r>
+        <w:t xml:space="preserve"> </w:t>
+      </w:r>
+      <w:r>
+        <w:rPr>
+          <w:rFonts w:hint="eastAsia"/>
+        </w:rPr>
+        <w:t>${</w:t>
+      </w:r>
+      <w:r>
+        <w:t>q3</w:t>
+      </w:r>
+      <w:r>
+        <w:rPr>
+          <w:rFonts w:hint="eastAsia"/>
+        </w:rPr>
+        <w:t>}</w:t>
+      </w:r>
+      <w:r>
+        <w:t xml:space="preserve"> 5:</w:t>
+      </w:r>
+      <w:r>
+        <w:rPr>
+          <w:rFonts w:hint="eastAsia"/>
+        </w:rPr>
+        <w:t xml:space="preserve"> </w:t>
+      </w:r>
+      <w:r>
+        <w:rPr>
+          <w:rFonts w:hint="eastAsia"/>
+        </w:rPr>
+        <w:t>${</w:t>
+      </w:r>
+      <w:r>
+        <w:t>q3</w:t>
+      </w:r>
+      <w:r>
+        <w:rPr>
+          <w:rFonts w:hint="eastAsia"/>
+        </w:rPr>
+        <w:t>}</w:t>
+      </w:r>
+      <w:r>
+        <w:t xml:space="preserve"> 10:</w:t>
+      </w:r>
+      <w:r>
+        <w:t xml:space="preserve"> </w:t>
+      </w:r>
+      <w:r>
+        <w:rPr>
+          <w:rFonts w:hint="eastAsia"/>
+        </w:rPr>
+        <w:t>${</w:t>
+      </w:r>
+      <w:r>
+        <w:t>q10</w:t>
+      </w:r>
+      <w:r>
+        <w:rPr>
+          <w:rFonts w:hint="eastAsia"/>
+        </w:rPr>
+        <w:t>}</w:t>
+      </w:r>
+      <w:r>
+        <w:t xml:space="preserve"> 20:</w:t>
+      </w:r>
+      <w:r>
+        <w:t xml:space="preserve"> </w:t>
+      </w:r>
+      <w:r>
+        <w:rPr>
+          <w:rFonts w:hint="eastAsia"/>
+        </w:rPr>
+        <w:t>${</w:t>
+      </w:r>
+      <w:r>
+        <w:t>q20</w:t>
+      </w:r>
+      <w:r>
+        <w:rPr>
+          <w:rFonts w:hint="eastAsia"/>
+        </w:rPr>
+        <w:t>}</w:t>
+      </w:r>
+      <w:r>
+        <w:t xml:space="preserve"> 30:</w:t>
+      </w:r>
+      <w:r>
+        <w:t xml:space="preserve"> </w:t>
+      </w:r>
+      <w:r>
+        <w:rPr>
+          <w:rFonts w:hint="eastAsia"/>
+        </w:rPr>
+        <w:t>${</w:t>
+      </w:r>
+      <w:r>
+        <w:t>q30</w:t>
+      </w:r>
+      <w:r>
+        <w:rPr>
+          <w:rFonts w:hint="eastAsia"/>
+        </w:rPr>
+        <w:t>}</w:t>
+      </w:r>
+      <w:r>
+        <w:t xml:space="preserve"> 40:</w:t>
+      </w:r>
+      <w:r>
+        <w:t xml:space="preserve"> </w:t>
+      </w:r>
+      <w:r>
+        <w:rPr>
+          <w:rFonts w:hint="eastAsia"/>
+        </w:rPr>
+        <w:t>${</w:t>
+      </w:r>
+      <w:r>
+        <w:t>q40</w:t>
+      </w:r>
+      <w:r>
+        <w:rPr>
+          <w:rFonts w:hint="eastAsia"/>
+        </w:rPr>
+        <w:t>}</w:t>
+      </w:r>
+      <w:r>
+        <w:t xml:space="preserve"> 50:</w:t>
+      </w:r>
+      <w:r>
+        <w:t xml:space="preserve"> </w:t>
+      </w:r>
+      <w:r>
+        <w:rPr>
+          <w:rFonts w:hint="eastAsia"/>
+        </w:rPr>
+        <w:t>${</w:t>
+      </w:r>
+      <w:r>
+        <w:t>q50</w:t>
+      </w:r>
+      <w:r>
+        <w:rPr>
+          <w:rFonts w:hint="eastAsia"/>
+        </w:rPr>
+        <w:t>}</w:t>
+      </w:r>
+    </w:p>
+    <w:p>
+      <w:pPr>
+        <w:jc w:val="left"/>
+      </w:pPr>
+      <w:r>
+        <w:rPr>
+          <w:rFonts w:hint="eastAsia"/>
+          <w:highlight w:val="yellow"/>
+        </w:rPr>
+        <w:t>利用開始希望</w:t>
+      </w:r>
+    </w:p>
+    <w:p>
+      <w:pPr>
+        <w:jc w:val="left"/>
+      </w:pPr>
+      <w:r>
+        <w:rPr>
+          <w:rFonts w:hint="eastAsia"/>
+        </w:rPr>
+        <w:t>${</w:t>
+      </w:r>
+      <w:proofErr w:type="spellStart"/>
+      <w:r>
+        <w:t>license_date</w:t>
+      </w:r>
+      <w:r>
+        <w:rPr>
+          <w:rFonts w:hint="eastAsia"/>
+        </w:rPr>
+        <w:t>_yy</w:t>
+      </w:r>
+      <w:proofErr w:type="spellEnd"/>
+      <w:r>
+        <w:rPr>
+          <w:rFonts w:hint="eastAsia"/>
+        </w:rPr>
+        <w:t>}</w:t>
+      </w:r>
+      <w:r>
+        <w:rPr>
+          <w:rFonts w:hint="eastAsia"/>
+        </w:rPr>
+        <w:t xml:space="preserve"> </w:t>
+      </w:r>
+      <w:r>
+        <w:rPr>
+          <w:rFonts w:hint="eastAsia"/>
+          <w:highlight w:val="yellow"/>
+        </w:rPr>
+        <w:t>年</w:t>
+      </w:r>
+      <w:r>
+        <w:rPr>
+          <w:rFonts w:hint="eastAsia"/>
+        </w:rPr>
+        <w:t xml:space="preserve"> ${</w:t>
+      </w:r>
+      <w:proofErr w:type="spellStart"/>
+      <w:r>
+        <w:t>license_date</w:t>
+      </w:r>
+      <w:r>
+        <w:rPr>
+          <w:rFonts w:hint="eastAsia"/>
+        </w:rPr>
+        <w:t>_mm</w:t>
+      </w:r>
+      <w:proofErr w:type="spellEnd"/>
+      <w:r>
+        <w:rPr>
+          <w:rFonts w:hint="eastAsia"/>
+        </w:rPr>
+        <w:t xml:space="preserve">} </w:t>
+      </w:r>
+      <w:r>
+        <w:rPr>
+          <w:rFonts w:hint="eastAsia"/>
+          <w:highlight w:val="yellow"/>
+        </w:rPr>
+        <w:t>月</w:t>
+      </w:r>
+      <w:r>
+        <w:rPr>
+          <w:rFonts w:hint="eastAsia"/>
+        </w:rPr>
+        <w:t>${</w:t>
+      </w:r>
+      <w:proofErr w:type="spellStart"/>
+      <w:r>
+        <w:t>license_date</w:t>
+      </w:r>
+      <w:r>
+        <w:rPr>
+          <w:rFonts w:hint="eastAsia"/>
+        </w:rPr>
+        <w:t>_dd</w:t>
+      </w:r>
+      <w:proofErr w:type="spellEnd"/>
+      <w:r>
+        <w:rPr>
+          <w:rFonts w:hint="eastAsia"/>
+        </w:rPr>
+        <w:t xml:space="preserve">} </w:t>
+      </w:r>
+      <w:r>
+        <w:rPr>
+          <w:rFonts w:hint="eastAsia"/>
+          <w:highlight w:val="yellow"/>
+        </w:rPr>
+        <w:t>日</w:t>
+      </w:r>
+    </w:p>
+    <w:p>
+      <w:pPr>
+        <w:jc w:val="left"/>
+      </w:pPr>
+      <w:r>
+        <w:rPr>
+          <w:rFonts w:hint="eastAsia"/>
+          <w:highlight w:val="yellow"/>
+        </w:rPr>
+        <w:t>サービス開始</w:t>
+      </w:r>
+    </w:p>
+    <w:p>
+      <w:pPr>
+        <w:jc w:val="left"/>
+      </w:pPr>
+      <w:r>
+        <w:rPr>
+          <w:rFonts w:hint="eastAsia"/>
+        </w:rPr>
+        <w:t>${</w:t>
+      </w:r>
+      <w:proofErr w:type="spellStart"/>
+      <w:r>
+        <w:t>startsupp_date</w:t>
+      </w:r>
+      <w:r>
+        <w:rPr>
+          <w:rFonts w:hint="eastAsia"/>
+        </w:rPr>
+        <w:t>_yy</w:t>
+      </w:r>
+      <w:proofErr w:type="spellEnd"/>
+      <w:r>
+        <w:rPr>
+          <w:rFonts w:hint="eastAsia"/>
+        </w:rPr>
+        <w:t xml:space="preserve">} </w:t>
+      </w:r>
+      <w:r>
+        <w:rPr>
+          <w:rFonts w:hint="eastAsia"/>
+          <w:highlight w:val="yellow"/>
+        </w:rPr>
+        <w:t>年</w:t>
+      </w:r>
+      <w:r>
+        <w:rPr>
+          <w:rFonts w:hint="eastAsia"/>
+        </w:rPr>
+        <w:t xml:space="preserve"> ${</w:t>
+      </w:r>
+      <w:proofErr w:type="spellStart"/>
+      <w:r>
+        <w:t>startsupp_date</w:t>
+      </w:r>
+      <w:r>
+        <w:rPr>
+          <w:rFonts w:hint="eastAsia"/>
+        </w:rPr>
+        <w:t>_mm</w:t>
+      </w:r>
+      <w:proofErr w:type="spellEnd"/>
+      <w:r>
+        <w:rPr>
+          <w:rFonts w:hint="eastAsia"/>
+        </w:rPr>
+        <w:t xml:space="preserve">} </w:t>
+      </w:r>
+      <w:r>
+        <w:rPr>
+          <w:rFonts w:hint="eastAsia"/>
+          <w:highlight w:val="yellow"/>
+        </w:rPr>
+        <w:t>月</w:t>
+      </w:r>
+      <w:r>
+        <w:rPr>
+          <w:rFonts w:hint="eastAsia"/>
+        </w:rPr>
+        <w:t>${</w:t>
+      </w:r>
+      <w:proofErr w:type="spellStart"/>
+      <w:r>
+        <w:t>startsupp_date</w:t>
+      </w:r>
+      <w:r>
+        <w:rPr>
+          <w:rFonts w:hint="eastAsia"/>
+        </w:rPr>
+        <w:t>_dd</w:t>
+      </w:r>
+      <w:proofErr w:type="spellEnd"/>
+      <w:r>
+        <w:rPr>
+          <w:rFonts w:hint="eastAsia"/>
+        </w:rPr>
+        <w:t xml:space="preserve">} </w:t>
+      </w:r>
+      <w:r>
+        <w:rPr>
+          <w:rFonts w:hint="eastAsia"/>
+          <w:highlight w:val="yellow"/>
+        </w:rPr>
+        <w:t>日</w:t>
+      </w:r>
+    </w:p>
+    <w:p>
+      <w:pPr>
+        <w:jc w:val="left"/>
+      </w:pPr>
+      <w:r>
+        <w:br w:type="column"/>
+      </w:r>
+      <w:r>
+        <w:rPr>
+          <w:rFonts w:hint="eastAsia"/>
+          <w:highlight w:val="yellow"/>
+        </w:rPr>
+        <w:t>担当者１</w:t>
+      </w:r>
+    </w:p>
+    <w:p>
+      <w:pPr>
+        <w:jc w:val="left"/>
+      </w:pPr>
+      <w:r>
+        <w:rPr>
+          <w:rFonts w:hint="eastAsia"/>
+        </w:rPr>
+        <w:t>${</w:t>
+      </w:r>
+      <w:r>
+        <w:t>admin_name1</w:t>
+      </w:r>
+      <w:r>
+        <w:rPr>
+          <w:rFonts w:hint="eastAsia"/>
+        </w:rPr>
+        <w:t>}</w:t>
+      </w:r>
+    </w:p>
+    <w:p>
+      <w:pPr>
+        <w:jc w:val="left"/>
+      </w:pPr>
+      <w:r>
+        <w:rPr>
+          <w:rFonts w:hint="eastAsia"/>
+        </w:rPr>
+        <w:t>${</w:t>
+      </w:r>
+      <w:r>
+        <w:t>div1</w:t>
+      </w:r>
+      <w:r>
+        <w:rPr>
+          <w:rFonts w:hint="eastAsia"/>
+        </w:rPr>
+        <w:t>}</w:t>
+      </w:r>
+    </w:p>
+    <w:p>
+      <w:pPr>
+        <w:jc w:val="left"/>
+      </w:pPr>
+      <w:r>
+        <w:rPr>
+          <w:rFonts w:hint="eastAsia"/>
+        </w:rPr>
+        <w:t>${</w:t>
+      </w:r>
+      <w:r>
+        <w:t>mail1</w:t>
+      </w:r>
+      <w:r>
+        <w:rPr>
+          <w:rFonts w:hint="eastAsia"/>
+        </w:rPr>
+        <w:t>}</w:t>
+      </w:r>
+    </w:p>
+    <w:p>
+      <w:pPr>
+        <w:jc w:val="left"/>
+      </w:pPr>
+      <w:r>
+        <w:rPr>
+          <w:rFonts w:hint="eastAsia"/>
+          <w:highlight w:val="yellow"/>
+        </w:rPr>
+        <w:t>担当者２</w:t>
+      </w:r>
+    </w:p>
+    <w:p>
+      <w:pPr>
+        <w:jc w:val="left"/>
+      </w:pPr>
+      <w:r>
+        <w:rPr>
+          <w:rFonts w:hint="eastAsia"/>
+        </w:rPr>
+        <w:t>${</w:t>
+      </w:r>
+      <w:r>
+        <w:t>admin_name2</w:t>
+      </w:r>
+      <w:r>
+        <w:rPr>
+          <w:rFonts w:hint="eastAsia"/>
+        </w:rPr>
+        <w:t>}</w:t>
+      </w:r>
+    </w:p>
+    <w:p>
+      <w:pPr>
+        <w:jc w:val="left"/>
+      </w:pPr>
+      <w:r>
+        <w:rPr>
+          <w:rFonts w:hint="eastAsia"/>
+        </w:rPr>
+        <w:t>${</w:t>
+      </w:r>
+      <w:r>
+        <w:t>div2</w:t>
+      </w:r>
+      <w:r>
+        <w:rPr>
+          <w:rFonts w:hint="eastAsia"/>
+        </w:rPr>
+        <w:t>}</w:t>
+      </w:r>
+    </w:p>
+    <w:p>
+      <w:pPr>
+        <w:jc w:val="left"/>
+      </w:pPr>
+      <w:r>
+        <w:rPr>
+          <w:rFonts w:hint="eastAsia"/>
+        </w:rPr>
+        <w:t>${</w:t>
+      </w:r>
+      <w:r>
+        <w:t>mail2</w:t>
+      </w:r>
+      <w:r>
+        <w:rPr>
+          <w:rFonts w:hint="eastAsia"/>
+        </w:rPr>
+        <w:t>}</w:t>
+      </w:r>
+    </w:p>
+    <w:p>
+      <w:pPr>
+        <w:jc w:val="left"/>
+      </w:pPr>
+    </w:p>
+    <w:p>
+      <w:pPr>
+        <w:jc w:val="left"/>
+      </w:pPr>
+      <w:r>
+        <w:rPr>
+          <w:rFonts w:hint="eastAsia"/>
+          <w:highlight w:val="yellow"/>
+        </w:rPr>
+        <w:t>特記事項</w:t>
+      </w:r>
+    </w:p>
+    <w:p>
+      <w:pPr>
+        <w:jc w:val="left"/>
+      </w:pPr>
+      <w:r>
+        <w:rPr>
+          <w:rFonts w:hint="eastAsia"/>
+        </w:rPr>
+        <w:t>${</w:t>
+      </w:r>
+      <w:r>
+        <w:t>notice</w:t>
+      </w:r>
+      <w:r>
+        <w:rPr>
+          <w:rFonts w:hint="eastAsia"/>
+        </w:rPr>
+        <w:t>}</w:t>
+      </w:r>
+    </w:p>
+    <w:p>
+      <w:pPr>
+        <w:jc w:val="left"/>
+      </w:pPr>
+    </w:p>
+    <w:sectPr>
+      <w:headerReference w:type="even" r:id="rId6"/>
+      <w:headerReference w:type="default" r:id="rId7"/>
+      <w:footerReference w:type="even" r:id="rId8"/>
+      <w:footerReference w:type="default" r:id="rId9"/>
+      <w:headerReference w:type="first" r:id="rId10"/>
+      <w:footerReference w:type="first" r:id="rId11"/>
+      <w:pgSz w:w="11906" w:h="16838"/>
+      <w:pgMar w:top="720" w:right="720" w:bottom="720" w:left="720" w:header="851" w:footer="992" w:gutter="0"/>
+      <w:cols w:num="2" w:space="425"/>
+      <w:docGrid w:type="lines" w:linePitch="360"/>
+    </w:sectPr>
+  </w:body>
+</w:document>
+</file>
 
 <file path=word/endnotes.xml><?xml version="1.0" encoding="utf-8"?>
 <w:endnotes xmlns:wpc="http://schemas.microsoft.com/office/word/2010/wordprocessingCanvas" xmlns:mc="http://schemas.openxmlformats.org/markup-compatibility/2006" xmlns:o="urn:schemas-microsoft-com:office:office" xmlns:r="http://schemas.openxmlformats.org/officeDocument/2006/relationships" xmlns:m="http://schemas.openxmlformats.org/officeDocument/2006/math" xmlns:v="urn:schemas-microsoft-com:vml" xmlns:wp14="http://schemas.microsoft.com/office/word/2010/wordprocessingDrawing" xmlns:wp="http://schemas.openxmlformats.org/drawingml/2006/wordprocessingDrawing" xmlns:w10="urn:schemas-microsoft-com:office:word" xmlns:w="http://schemas.openxmlformats.org/wordprocessingml/2006/main" xmlns:w14="http://schemas.microsoft.com/office/word/2010/wordml" xmlns:w15="http://schemas.microsoft.com/office/word/2012/wordml" xmlns:wpg="http://schemas.microsoft.com/office/word/2010/wordprocessingGroup" xmlns:wpi="http://schemas.microsoft.com/office/word/2010/wordprocessingInk" xmlns:wne="http://schemas.microsoft.com/office/word/2006/wordml" xmlns:wps="http://schemas.microsoft.com/office/word/2010/wordprocessingShape" mc:Ignorable="w14 w15 wp14">
@@ -46,6 +853,25 @@
     </w:pPr>
   </w:p>
 </w:ftr>
+</file>
+
+<file path=word/footnotes.xml><?xml version="1.0" encoding="utf-8"?>
+<w:footnotes xmlns:wpc="http://schemas.microsoft.com/office/word/2010/wordprocessingCanvas" xmlns:mc="http://schemas.openxmlformats.org/markup-compatibility/2006" xmlns:o="urn:schemas-microsoft-com:office:office" xmlns:r="http://schemas.openxmlformats.org/officeDocument/2006/relationships" xmlns:m="http://schemas.openxmlformats.org/officeDocument/2006/math" xmlns:v="urn:schemas-microsoft-com:vml" xmlns:wp14="http://schemas.microsoft.com/office/word/2010/wordprocessingDrawing" xmlns:wp="http://schemas.openxmlformats.org/drawingml/2006/wordprocessingDrawing" xmlns:w10="urn:schemas-microsoft-com:office:word" xmlns:w="http://schemas.openxmlformats.org/wordprocessingml/2006/main" xmlns:w14="http://schemas.microsoft.com/office/word/2010/wordml" xmlns:w15="http://schemas.microsoft.com/office/word/2012/wordml" xmlns:wpg="http://schemas.microsoft.com/office/word/2010/wordprocessingGroup" xmlns:wpi="http://schemas.microsoft.com/office/word/2010/wordprocessingInk" xmlns:wne="http://schemas.microsoft.com/office/word/2006/wordml" xmlns:wps="http://schemas.microsoft.com/office/word/2010/wordprocessingShape" mc:Ignorable="w14 w15 wp14">
+  <w:footnote w:type="separator" w:id="-1">
+    <w:p>
+      <w:r>
+        <w:separator/>
+      </w:r>
+    </w:p>
+  </w:footnote>
+  <w:footnote w:type="continuationSeparator" w:id="0">
+    <w:p>
+      <w:r>
+        <w:continuationSeparator/>
+      </w:r>
+    </w:p>
+  </w:footnote>
+</w:footnotes>
 </file>
 
 <file path=word/header1.xml><?xml version="1.0" encoding="utf-8"?>

</xml_diff>